<commit_message>
Matej: 5. Treba prerobiť funkciu add_payments podla novej špecifikácie (viď SDD) - DONE vramci prace s platbami
</commit_message>
<xml_diff>
--- a/documentation/Zuzka.docx
+++ b/documentation/Zuzka.docx
@@ -4,7 +4,7 @@
   <w:body>
     <w:p>
       <w:pPr>
-        <w:pStyle w:val="Nadpis1"/>
+        <w:pStyle w:val="Heading1"/>
       </w:pPr>
       <w:r>
         <w:t>Zuzka</w:t>
@@ -12,32 +12,19 @@
     </w:p>
     <w:p>
       <w:pPr>
-        <w:pStyle w:val="Odstavecseseznamem"/>
+        <w:pStyle w:val="ListParagraph"/>
         <w:numPr>
           <w:ilvl w:val="0"/>
           <w:numId w:val="2"/>
         </w:numPr>
       </w:pPr>
       <w:r>
-        <w:t xml:space="preserve">Upraviť </w:t>
-      </w:r>
-      <w:proofErr w:type="spellStart"/>
-      <w:r>
-        <w:t>edit_payments</w:t>
-      </w:r>
-      <w:proofErr w:type="spellEnd"/>
-      <w:r>
-        <w:t xml:space="preserve"> v </w:t>
-      </w:r>
-      <w:proofErr w:type="spellStart"/>
-      <w:r>
-        <w:t>updatery</w:t>
-      </w:r>
-      <w:proofErr w:type="spellEnd"/>
+        <w:t>Upraviť edit_payments v updatery</w:t>
+      </w:r>
     </w:p>
     <w:p>
       <w:pPr>
-        <w:pStyle w:val="Odstavecseseznamem"/>
+        <w:pStyle w:val="ListParagraph"/>
         <w:numPr>
           <w:ilvl w:val="1"/>
           <w:numId w:val="2"/>
@@ -52,7 +39,7 @@
     </w:p>
     <w:p>
       <w:pPr>
-        <w:pStyle w:val="Odstavecseseznamem"/>
+        <w:pStyle w:val="ListParagraph"/>
         <w:numPr>
           <w:ilvl w:val="1"/>
           <w:numId w:val="2"/>
@@ -61,29 +48,19 @@
       <w:r>
         <w:t>Postup je asi takýto: vytiahneš si z </w:t>
       </w:r>
-      <w:proofErr w:type="spellStart"/>
       <w:r>
         <w:rPr>
           <w:i/>
         </w:rPr>
         <w:t>fin_redistribution</w:t>
       </w:r>
-      <w:proofErr w:type="spellEnd"/>
-      <w:r>
-        <w:t xml:space="preserve"> záznamy podľa </w:t>
-      </w:r>
-      <w:proofErr w:type="spellStart"/>
-      <w:r>
-        <w:t>usera</w:t>
-      </w:r>
-      <w:proofErr w:type="spellEnd"/>
-      <w:r>
-        <w:t>, matematicky prepočítaš podľa pomerov sumy (ako základ berieš uhradenú sumu) a tieto sumy pripočítaš k jednotlivým kategóriám.</w:t>
+      <w:r>
+        <w:t xml:space="preserve"> záznamy podľa usera, matematicky prepočítaš podľa pomerov sumy (ako základ berieš uhradenú sumu) a tieto sumy pripočítaš k jednotlivým kategóriám.</w:t>
       </w:r>
     </w:p>
     <w:p>
       <w:pPr>
-        <w:pStyle w:val="Odstavecseseznamem"/>
+        <w:pStyle w:val="ListParagraph"/>
         <w:numPr>
           <w:ilvl w:val="1"/>
           <w:numId w:val="2"/>
@@ -98,7 +75,7 @@
     </w:p>
     <w:p>
       <w:pPr>
-        <w:pStyle w:val="Odstavecseseznamem"/>
+        <w:pStyle w:val="ListParagraph"/>
         <w:numPr>
           <w:ilvl w:val="0"/>
           <w:numId w:val="2"/>
@@ -107,129 +84,59 @@
       <w:r>
         <w:t xml:space="preserve">Upraviť funkcie </w:t>
       </w:r>
-      <w:proofErr w:type="spellStart"/>
       <w:r>
         <w:t>get_events</w:t>
       </w:r>
-      <w:proofErr w:type="spellEnd"/>
       <w:r>
         <w:t xml:space="preserve">, </w:t>
       </w:r>
-      <w:proofErr w:type="spellStart"/>
       <w:r>
         <w:t>get_events</w:t>
       </w:r>
       <w:r>
-        <w:t>_newest</w:t>
-      </w:r>
-      <w:proofErr w:type="spellEnd"/>
-      <w:r>
-        <w:t xml:space="preserve">, </w:t>
-      </w:r>
-      <w:proofErr w:type="spellStart"/>
+        <w:t xml:space="preserve">_newest, </w:t>
+      </w:r>
       <w:r>
         <w:t>get_events</w:t>
       </w:r>
       <w:r>
         <w:t>_prior</w:t>
       </w:r>
-      <w:proofErr w:type="spellEnd"/>
     </w:p>
     <w:p>
       <w:pPr>
-        <w:pStyle w:val="Odstavecseseznamem"/>
+        <w:pStyle w:val="ListParagraph"/>
         <w:numPr>
           <w:ilvl w:val="1"/>
           <w:numId w:val="2"/>
         </w:numPr>
       </w:pPr>
       <w:r>
-        <w:t xml:space="preserve">Treba doplniť, nech vracajú aj názov </w:t>
-      </w:r>
-      <w:proofErr w:type="spellStart"/>
-      <w:r>
-        <w:t>názov</w:t>
-      </w:r>
-      <w:proofErr w:type="spellEnd"/>
-      <w:r>
-        <w:t xml:space="preserve"> a </w:t>
-      </w:r>
-      <w:proofErr w:type="spellStart"/>
-      <w:r>
-        <w:t>id-čko</w:t>
-      </w:r>
-      <w:proofErr w:type="spellEnd"/>
-      <w:r>
-        <w:t xml:space="preserve"> kategórie, do ktorej patria (bližšie </w:t>
-      </w:r>
-      <w:proofErr w:type="spellStart"/>
-      <w:r>
-        <w:t>info</w:t>
-      </w:r>
-      <w:proofErr w:type="spellEnd"/>
-      <w:r>
-        <w:t xml:space="preserve"> SDD dokument)</w:t>
+        <w:t>Treba doplniť, nech vracajú aj názov názov a id-čko kategórie, do ktorej patria (bližšie info SDD dokument)</w:t>
       </w:r>
     </w:p>
     <w:p>
       <w:pPr>
-        <w:pStyle w:val="Odstavecseseznamem"/>
+        <w:pStyle w:val="ListParagraph"/>
         <w:numPr>
           <w:ilvl w:val="0"/>
           <w:numId w:val="2"/>
         </w:numPr>
       </w:pPr>
       <w:r>
-        <w:t xml:space="preserve">Upraviť funkciu </w:t>
-      </w:r>
-      <w:proofErr w:type="spellStart"/>
-      <w:r>
-        <w:t>get_fin_redistribution</w:t>
-      </w:r>
-      <w:proofErr w:type="spellEnd"/>
+        <w:t>Upraviť funkciu get_fin_redistribution</w:t>
+      </w:r>
     </w:p>
     <w:p>
       <w:pPr>
-        <w:pStyle w:val="Odstavecseseznamem"/>
+        <w:pStyle w:val="ListParagraph"/>
         <w:numPr>
           <w:ilvl w:val="1"/>
           <w:numId w:val="2"/>
         </w:numPr>
       </w:pPr>
       <w:r>
-        <w:t xml:space="preserve">Upravil sa </w:t>
-      </w:r>
-      <w:proofErr w:type="spellStart"/>
-      <w:r>
-        <w:t>db</w:t>
-      </w:r>
-      <w:proofErr w:type="spellEnd"/>
-      <w:r>
-        <w:t xml:space="preserve"> model (resp. upraví sa – komunikuj s Matejom či je to už hotové) tak, že na miesto </w:t>
-      </w:r>
-      <w:proofErr w:type="spellStart"/>
-      <w:r>
-        <w:t>user_id</w:t>
-      </w:r>
-      <w:proofErr w:type="spellEnd"/>
-      <w:r>
-        <w:t xml:space="preserve"> bude teraz </w:t>
-      </w:r>
-      <w:proofErr w:type="spellStart"/>
-      <w:r>
-        <w:t>payment_id</w:t>
-      </w:r>
-      <w:proofErr w:type="spellEnd"/>
-      <w:r>
-        <w:t xml:space="preserve"> a bude ukazovať nie na konkrétneho </w:t>
-      </w:r>
-      <w:proofErr w:type="spellStart"/>
-      <w:r>
-        <w:t>usera</w:t>
-      </w:r>
-      <w:proofErr w:type="spellEnd"/>
-      <w:r>
-        <w:t xml:space="preserve"> ale na platbu</w:t>
+        <w:t>Upravil sa db model (resp. upraví sa – komunikuj s Matejom či je to už hotové) tak, že na miesto user_id bude teraz payment_id a bude ukazovať nie na konkrétneho usera ale na platbu</w:t>
       </w:r>
       <w:r>
         <w:t xml:space="preserve"> (viď SDD dokument)</w:t>
@@ -237,7 +144,7 @@
     </w:p>
     <w:p>
       <w:pPr>
-        <w:pStyle w:val="Odstavecseseznamem"/>
+        <w:pStyle w:val="ListParagraph"/>
         <w:numPr>
           <w:ilvl w:val="0"/>
           <w:numId w:val="2"/>
@@ -246,11 +153,9 @@
       <w:r>
         <w:t xml:space="preserve">Upraviť funkcie </w:t>
       </w:r>
-      <w:proofErr w:type="spellStart"/>
       <w:r>
         <w:t>get_payments</w:t>
       </w:r>
-      <w:proofErr w:type="spellEnd"/>
       <w:r>
         <w:t xml:space="preserve">, </w:t>
       </w:r>
@@ -267,37 +172,31 @@
         </w:rPr>
         <w:t>_</w:t>
       </w:r>
-      <w:proofErr w:type="spellStart"/>
       <w:r>
         <w:rPr>
           <w:rFonts w:ascii="Calibri" w:hAnsi="Calibri" w:cs="Calibri"/>
         </w:rPr>
         <w:t>payments_lastpaid</w:t>
       </w:r>
-      <w:proofErr w:type="spellEnd"/>
       <w:r>
         <w:rPr>
           <w:rFonts w:ascii="Calibri" w:hAnsi="Calibri" w:cs="Calibri"/>
         </w:rPr>
         <w:t xml:space="preserve">, </w:t>
       </w:r>
-      <w:proofErr w:type="spellStart"/>
       <w:r>
         <w:t>get_payments_nopaid</w:t>
       </w:r>
-      <w:proofErr w:type="spellEnd"/>
       <w:r>
         <w:t xml:space="preserve">, </w:t>
       </w:r>
-      <w:proofErr w:type="spellStart"/>
       <w:r>
         <w:t>get_payments_paid</w:t>
       </w:r>
-      <w:proofErr w:type="spellEnd"/>
     </w:p>
     <w:p>
       <w:pPr>
-        <w:pStyle w:val="Odstavecseseznamem"/>
+        <w:pStyle w:val="ListParagraph"/>
         <w:numPr>
           <w:ilvl w:val="1"/>
           <w:numId w:val="2"/>
@@ -533,15 +432,21 @@
     </w:p>
     <w:p>
       <w:pPr>
-        <w:pStyle w:val="Odstavecseseznamem"/>
+        <w:pStyle w:val="ListParagraph"/>
         <w:numPr>
           <w:ilvl w:val="0"/>
           <w:numId w:val="2"/>
         </w:numPr>
-      </w:pPr>
-      <w:proofErr w:type="spellStart"/>
-      <w:r>
-        <w:rPr>
+        <w:rPr>
+          <w:highlight w:val="yellow"/>
+        </w:rPr>
+      </w:pPr>
+      <w:bookmarkStart w:id="0" w:name="_GoBack"/>
+      <w:bookmarkEnd w:id="0"/>
+      <w:proofErr w:type="spellStart"/>
+      <w:r>
+        <w:rPr>
+          <w:highlight w:val="yellow"/>
           <w:lang w:val="en-US"/>
         </w:rPr>
         <w:t>Treba</w:t>
@@ -549,6 +454,7 @@
       <w:proofErr w:type="spellEnd"/>
       <w:r>
         <w:rPr>
+          <w:highlight w:val="yellow"/>
           <w:lang w:val="en-US"/>
         </w:rPr>
         <w:t xml:space="preserve"> </w:t>
@@ -556,6 +462,7 @@
       <w:proofErr w:type="spellStart"/>
       <w:r>
         <w:rPr>
+          <w:highlight w:val="yellow"/>
           <w:lang w:val="en-US"/>
         </w:rPr>
         <w:t>prerobiť</w:t>
@@ -563,6 +470,7 @@
       <w:proofErr w:type="spellEnd"/>
       <w:r>
         <w:rPr>
+          <w:highlight w:val="yellow"/>
           <w:lang w:val="en-US"/>
         </w:rPr>
         <w:t xml:space="preserve"> </w:t>
@@ -570,6 +478,7 @@
       <w:proofErr w:type="spellStart"/>
       <w:r>
         <w:rPr>
+          <w:highlight w:val="yellow"/>
           <w:lang w:val="en-US"/>
         </w:rPr>
         <w:t>funkciu</w:t>
@@ -577,6 +486,7 @@
       <w:proofErr w:type="spellEnd"/>
       <w:r>
         <w:rPr>
+          <w:highlight w:val="yellow"/>
           <w:lang w:val="en-US"/>
         </w:rPr>
         <w:t xml:space="preserve"> </w:t>
@@ -585,6 +495,7 @@
       <w:r>
         <w:rPr>
           <w:i/>
+          <w:highlight w:val="yellow"/>
           <w:lang w:val="en-US"/>
         </w:rPr>
         <w:t>add_payments</w:t>
@@ -592,6 +503,7 @@
       <w:proofErr w:type="spellEnd"/>
       <w:r>
         <w:rPr>
+          <w:highlight w:val="yellow"/>
           <w:lang w:val="en-US"/>
         </w:rPr>
         <w:t xml:space="preserve"> </w:t>
@@ -599,6 +511,7 @@
       <w:proofErr w:type="spellStart"/>
       <w:r>
         <w:rPr>
+          <w:highlight w:val="yellow"/>
           <w:lang w:val="en-US"/>
         </w:rPr>
         <w:t>podla</w:t>
@@ -606,6 +519,7 @@
       <w:proofErr w:type="spellEnd"/>
       <w:r>
         <w:rPr>
+          <w:highlight w:val="yellow"/>
           <w:lang w:val="en-US"/>
         </w:rPr>
         <w:t xml:space="preserve"> </w:t>
@@ -613,6 +527,7 @@
       <w:proofErr w:type="spellStart"/>
       <w:r>
         <w:rPr>
+          <w:highlight w:val="yellow"/>
           <w:lang w:val="en-US"/>
         </w:rPr>
         <w:t>novej</w:t>
@@ -620,6 +535,7 @@
       <w:proofErr w:type="spellEnd"/>
       <w:r>
         <w:rPr>
+          <w:highlight w:val="yellow"/>
           <w:lang w:val="en-US"/>
         </w:rPr>
         <w:t xml:space="preserve"> </w:t>
@@ -627,6 +543,7 @@
       <w:proofErr w:type="spellStart"/>
       <w:r>
         <w:rPr>
+          <w:highlight w:val="yellow"/>
           <w:lang w:val="en-US"/>
         </w:rPr>
         <w:t>špecifikácie</w:t>
@@ -634,6 +551,7 @@
       <w:proofErr w:type="spellEnd"/>
       <w:r>
         <w:rPr>
+          <w:highlight w:val="yellow"/>
           <w:lang w:val="en-US"/>
         </w:rPr>
         <w:t xml:space="preserve"> (</w:t>
@@ -641,6 +559,7 @@
       <w:proofErr w:type="spellStart"/>
       <w:r>
         <w:rPr>
+          <w:highlight w:val="yellow"/>
           <w:lang w:val="en-US"/>
         </w:rPr>
         <w:t>viď</w:t>
@@ -648,6 +567,7 @@
       <w:proofErr w:type="spellEnd"/>
       <w:r>
         <w:rPr>
+          <w:highlight w:val="yellow"/>
           <w:lang w:val="en-US"/>
         </w:rPr>
         <w:t xml:space="preserve"> SDD)</w:t>
@@ -655,7 +575,7 @@
     </w:p>
     <w:p>
       <w:pPr>
-        <w:pStyle w:val="Odstavecseseznamem"/>
+        <w:pStyle w:val="ListParagraph"/>
         <w:numPr>
           <w:ilvl w:val="0"/>
           <w:numId w:val="2"/>
@@ -689,14 +609,12 @@
         </w:rPr>
         <w:t xml:space="preserve"> </w:t>
       </w:r>
-      <w:proofErr w:type="spellStart"/>
       <w:r>
         <w:rPr>
           <w:i/>
         </w:rPr>
         <w:t>edit_payments</w:t>
       </w:r>
-      <w:proofErr w:type="spellEnd"/>
       <w:r>
         <w:t xml:space="preserve"> </w:t>
       </w:r>
@@ -708,32 +626,28 @@
       <w:r>
         <w:t xml:space="preserve"> </w:t>
       </w:r>
-      <w:proofErr w:type="spellStart"/>
       <w:r>
         <w:rPr>
           <w:i/>
         </w:rPr>
         <w:t>edit_payments_payment</w:t>
       </w:r>
-      <w:proofErr w:type="spellEnd"/>
       <w:r>
         <w:t xml:space="preserve"> a vytvoriť novú </w:t>
       </w:r>
-      <w:proofErr w:type="spellStart"/>
       <w:r>
         <w:rPr>
           <w:i/>
         </w:rPr>
         <w:t>edit_payments</w:t>
       </w:r>
-      <w:proofErr w:type="spellEnd"/>
       <w:r>
         <w:t xml:space="preserve"> podľa špecifikácie.</w:t>
       </w:r>
     </w:p>
     <w:p>
       <w:pPr>
-        <w:pStyle w:val="Odstavecseseznamem"/>
+        <w:pStyle w:val="ListParagraph"/>
         <w:numPr>
           <w:ilvl w:val="0"/>
           <w:numId w:val="2"/>
@@ -742,19 +656,15 @@
       <w:r>
         <w:t xml:space="preserve">Treba zmeniť </w:t>
       </w:r>
-      <w:proofErr w:type="spellStart"/>
       <w:r>
         <w:rPr>
           <w:i/>
         </w:rPr>
         <w:t>remove_payments</w:t>
       </w:r>
-      <w:proofErr w:type="spellEnd"/>
       <w:r>
         <w:t xml:space="preserve"> podľa špecifikácie.</w:t>
       </w:r>
-      <w:bookmarkStart w:id="0" w:name="_GoBack"/>
-      <w:bookmarkEnd w:id="0"/>
     </w:p>
     <w:sectPr>
       <w:pgSz w:w="11906" w:h="16838"/>
@@ -1135,15 +1045,15 @@
     <w:lsdException w:name="Bibliography" w:uiPriority="37"/>
     <w:lsdException w:name="TOC Heading" w:uiPriority="39" w:qFormat="1"/>
   </w:latentStyles>
-  <w:style w:type="paragraph" w:default="1" w:styleId="Normln">
+  <w:style w:type="paragraph" w:default="1" w:styleId="Normal">
     <w:name w:val="Normal"/>
     <w:qFormat/>
   </w:style>
-  <w:style w:type="paragraph" w:styleId="Nadpis1">
+  <w:style w:type="paragraph" w:styleId="Heading1">
     <w:name w:val="heading 1"/>
-    <w:basedOn w:val="Normln"/>
-    <w:next w:val="Normln"/>
-    <w:link w:val="Nadpis1Char"/>
+    <w:basedOn w:val="Normal"/>
+    <w:next w:val="Normal"/>
+    <w:link w:val="Heading1Char"/>
     <w:uiPriority w:val="9"/>
     <w:qFormat/>
     <w:rsid w:val="00853F2A"/>
@@ -1162,13 +1072,13 @@
       <w:szCs w:val="28"/>
     </w:rPr>
   </w:style>
-  <w:style w:type="character" w:default="1" w:styleId="Standardnpsmoodstavce">
+  <w:style w:type="character" w:default="1" w:styleId="DefaultParagraphFont">
     <w:name w:val="Default Paragraph Font"/>
     <w:uiPriority w:val="1"/>
     <w:semiHidden/>
     <w:unhideWhenUsed/>
   </w:style>
-  <w:style w:type="table" w:default="1" w:styleId="Normlntabulka">
+  <w:style w:type="table" w:default="1" w:styleId="TableNormal">
     <w:name w:val="Normal Table"/>
     <w:uiPriority w:val="99"/>
     <w:semiHidden/>
@@ -1183,16 +1093,16 @@
       </w:tblCellMar>
     </w:tblPr>
   </w:style>
-  <w:style w:type="numbering" w:default="1" w:styleId="Bezseznamu">
+  <w:style w:type="numbering" w:default="1" w:styleId="NoList">
     <w:name w:val="No List"/>
     <w:uiPriority w:val="99"/>
     <w:semiHidden/>
     <w:unhideWhenUsed/>
   </w:style>
-  <w:style w:type="character" w:customStyle="1" w:styleId="Nadpis1Char">
-    <w:name w:val="Nadpis 1 Char"/>
-    <w:basedOn w:val="Standardnpsmoodstavce"/>
-    <w:link w:val="Nadpis1"/>
+  <w:style w:type="character" w:customStyle="1" w:styleId="Heading1Char">
+    <w:name w:val="Heading 1 Char"/>
+    <w:basedOn w:val="DefaultParagraphFont"/>
+    <w:link w:val="Heading1"/>
     <w:uiPriority w:val="9"/>
     <w:rsid w:val="00853F2A"/>
     <w:rPr>
@@ -1204,9 +1114,9 @@
       <w:szCs w:val="28"/>
     </w:rPr>
   </w:style>
-  <w:style w:type="paragraph" w:styleId="Odstavecseseznamem">
+  <w:style w:type="paragraph" w:styleId="ListParagraph">
     <w:name w:val="List Paragraph"/>
-    <w:basedOn w:val="Normln"/>
+    <w:basedOn w:val="Normal"/>
     <w:uiPriority w:val="34"/>
     <w:qFormat/>
     <w:rsid w:val="00853F2A"/>
@@ -1374,15 +1284,15 @@
     <w:lsdException w:name="Bibliography" w:uiPriority="37"/>
     <w:lsdException w:name="TOC Heading" w:uiPriority="39" w:qFormat="1"/>
   </w:latentStyles>
-  <w:style w:type="paragraph" w:default="1" w:styleId="Normln">
+  <w:style w:type="paragraph" w:default="1" w:styleId="Normal">
     <w:name w:val="Normal"/>
     <w:qFormat/>
   </w:style>
-  <w:style w:type="paragraph" w:styleId="Nadpis1">
+  <w:style w:type="paragraph" w:styleId="Heading1">
     <w:name w:val="heading 1"/>
-    <w:basedOn w:val="Normln"/>
-    <w:next w:val="Normln"/>
-    <w:link w:val="Nadpis1Char"/>
+    <w:basedOn w:val="Normal"/>
+    <w:next w:val="Normal"/>
+    <w:link w:val="Heading1Char"/>
     <w:uiPriority w:val="9"/>
     <w:qFormat/>
     <w:rsid w:val="00853F2A"/>
@@ -1401,13 +1311,13 @@
       <w:szCs w:val="28"/>
     </w:rPr>
   </w:style>
-  <w:style w:type="character" w:default="1" w:styleId="Standardnpsmoodstavce">
+  <w:style w:type="character" w:default="1" w:styleId="DefaultParagraphFont">
     <w:name w:val="Default Paragraph Font"/>
     <w:uiPriority w:val="1"/>
     <w:semiHidden/>
     <w:unhideWhenUsed/>
   </w:style>
-  <w:style w:type="table" w:default="1" w:styleId="Normlntabulka">
+  <w:style w:type="table" w:default="1" w:styleId="TableNormal">
     <w:name w:val="Normal Table"/>
     <w:uiPriority w:val="99"/>
     <w:semiHidden/>
@@ -1422,16 +1332,16 @@
       </w:tblCellMar>
     </w:tblPr>
   </w:style>
-  <w:style w:type="numbering" w:default="1" w:styleId="Bezseznamu">
+  <w:style w:type="numbering" w:default="1" w:styleId="NoList">
     <w:name w:val="No List"/>
     <w:uiPriority w:val="99"/>
     <w:semiHidden/>
     <w:unhideWhenUsed/>
   </w:style>
-  <w:style w:type="character" w:customStyle="1" w:styleId="Nadpis1Char">
-    <w:name w:val="Nadpis 1 Char"/>
-    <w:basedOn w:val="Standardnpsmoodstavce"/>
-    <w:link w:val="Nadpis1"/>
+  <w:style w:type="character" w:customStyle="1" w:styleId="Heading1Char">
+    <w:name w:val="Heading 1 Char"/>
+    <w:basedOn w:val="DefaultParagraphFont"/>
+    <w:link w:val="Heading1"/>
     <w:uiPriority w:val="9"/>
     <w:rsid w:val="00853F2A"/>
     <w:rPr>
@@ -1443,9 +1353,9 @@
       <w:szCs w:val="28"/>
     </w:rPr>
   </w:style>
-  <w:style w:type="paragraph" w:styleId="Odstavecseseznamem">
+  <w:style w:type="paragraph" w:styleId="ListParagraph">
     <w:name w:val="List Paragraph"/>
-    <w:basedOn w:val="Normln"/>
+    <w:basedOn w:val="Normal"/>
     <w:uiPriority w:val="34"/>
     <w:qFormat/>
     <w:rsid w:val="00853F2A"/>

</xml_diff>